<commit_message>
Midterm Lab - Complete
</commit_message>
<xml_diff>
--- a/Labs/Midterm Lab/Shameem_03_21_22_MidtermLabSubmission.docx
+++ b/Labs/Midterm Lab/Shameem_03_21_22_MidtermLabSubmission.docx
@@ -302,6 +302,60 @@
       </w:pPr>
       <w:r>
         <w:rPr>
+          <w:noProof/>
+        </w:rPr>
+        <w:drawing>
+          <wp:anchor distT="0" distB="0" distL="114300" distR="114300" simplePos="0" relativeHeight="251662336" behindDoc="0" locked="0" layoutInCell="1" allowOverlap="1" wp14:anchorId="2C26C369" wp14:editId="503699B3">
+            <wp:simplePos x="0" y="0"/>
+            <wp:positionH relativeFrom="margin">
+              <wp:posOffset>-15564</wp:posOffset>
+            </wp:positionH>
+            <wp:positionV relativeFrom="paragraph">
+              <wp:posOffset>380311</wp:posOffset>
+            </wp:positionV>
+            <wp:extent cx="6438900" cy="2383790"/>
+            <wp:effectExtent l="0" t="0" r="0" b="0"/>
+            <wp:wrapTopAndBottom/>
+            <wp:docPr id="2" name="Picture 2" descr="Text, letter&#10;&#10;Description automatically generated"/>
+            <wp:cNvGraphicFramePr>
+              <a:graphicFrameLocks xmlns:a="http://schemas.openxmlformats.org/drawingml/2006/main" noChangeAspect="1"/>
+            </wp:cNvGraphicFramePr>
+            <a:graphic xmlns:a="http://schemas.openxmlformats.org/drawingml/2006/main">
+              <a:graphicData uri="http://schemas.openxmlformats.org/drawingml/2006/picture">
+                <pic:pic xmlns:pic="http://schemas.openxmlformats.org/drawingml/2006/picture">
+                  <pic:nvPicPr>
+                    <pic:cNvPr id="2" name="Picture 2" descr="Text, letter&#10;&#10;Description automatically generated"/>
+                    <pic:cNvPicPr/>
+                  </pic:nvPicPr>
+                  <pic:blipFill>
+                    <a:blip r:embed="rId8">
+                      <a:extLst>
+                        <a:ext uri="{28A0092B-C50C-407E-A947-70E740481C1C}">
+                          <a14:useLocalDpi xmlns:a14="http://schemas.microsoft.com/office/drawing/2010/main" val="0"/>
+                        </a:ext>
+                      </a:extLst>
+                    </a:blip>
+                    <a:stretch>
+                      <a:fillRect/>
+                    </a:stretch>
+                  </pic:blipFill>
+                  <pic:spPr>
+                    <a:xfrm>
+                      <a:off x="0" y="0"/>
+                      <a:ext cx="6438900" cy="2383790"/>
+                    </a:xfrm>
+                    <a:prstGeom prst="rect">
+                      <a:avLst/>
+                    </a:prstGeom>
+                  </pic:spPr>
+                </pic:pic>
+              </a:graphicData>
+            </a:graphic>
+          </wp:anchor>
+        </w:drawing>
+      </w:r>
+      <w:r>
+        <w:rPr>
           <w:rFonts w:ascii="Arial" w:hAnsi="Arial" w:cs="Arial"/>
           <w:sz w:val="30"/>
           <w:szCs w:val="30"/>
@@ -617,7 +671,6 @@
         <w:rPr>
           <w:noProof/>
         </w:rPr>
-        <w:lastRenderedPageBreak/>
         <w:drawing>
           <wp:inline distT="0" distB="0" distL="0" distR="0" wp14:anchorId="33931164" wp14:editId="0649D54A">
             <wp:extent cx="5943600" cy="3219450"/>
@@ -634,7 +687,7 @@
                     <pic:cNvPicPr/>
                   </pic:nvPicPr>
                   <pic:blipFill>
-                    <a:blip r:embed="rId8"/>
+                    <a:blip r:embed="rId9"/>
                     <a:stretch>
                       <a:fillRect/>
                     </a:stretch>
@@ -680,6 +733,7 @@
         <w:rPr>
           <w:noProof/>
         </w:rPr>
+        <w:lastRenderedPageBreak/>
         <w:drawing>
           <wp:anchor distT="0" distB="0" distL="114300" distR="114300" simplePos="0" relativeHeight="251658240" behindDoc="0" locked="0" layoutInCell="1" allowOverlap="1" wp14:anchorId="09E604BA" wp14:editId="515800A4">
             <wp:simplePos x="0" y="0"/>
@@ -701,390 +755,6 @@
                 <pic:pic xmlns:pic="http://schemas.openxmlformats.org/drawingml/2006/picture">
                   <pic:nvPicPr>
                     <pic:cNvPr id="7" name="Picture 7" descr="Graphical user interface&#10;&#10;Description automatically generated"/>
-                    <pic:cNvPicPr/>
-                  </pic:nvPicPr>
-                  <pic:blipFill>
-                    <a:blip r:embed="rId9" cstate="print">
-                      <a:extLst>
-                        <a:ext uri="{28A0092B-C50C-407E-A947-70E740481C1C}">
-                          <a14:useLocalDpi xmlns:a14="http://schemas.microsoft.com/office/drawing/2010/main" val="0"/>
-                        </a:ext>
-                      </a:extLst>
-                    </a:blip>
-                    <a:stretch>
-                      <a:fillRect/>
-                    </a:stretch>
-                  </pic:blipFill>
-                  <pic:spPr>
-                    <a:xfrm>
-                      <a:off x="0" y="0"/>
-                      <a:ext cx="5943600" cy="3219450"/>
-                    </a:xfrm>
-                    <a:prstGeom prst="rect">
-                      <a:avLst/>
-                    </a:prstGeom>
-                  </pic:spPr>
-                </pic:pic>
-              </a:graphicData>
-            </a:graphic>
-          </wp:anchor>
-        </w:drawing>
-      </w:r>
-      <w:r>
-        <w:rPr>
-          <w:rFonts w:ascii="Arial" w:hAnsi="Arial" w:cs="Arial"/>
-          <w:sz w:val="24"/>
-          <w:szCs w:val="24"/>
-        </w:rPr>
-        <w:t>Figure 1: Simulation of Data Memory</w:t>
-      </w:r>
-      <w:r>
-        <w:rPr>
-          <w:rFonts w:ascii="Arial" w:hAnsi="Arial" w:cs="Arial"/>
-          <w:sz w:val="24"/>
-          <w:szCs w:val="24"/>
-        </w:rPr>
-        <w:t xml:space="preserve"> </w:t>
-      </w:r>
-    </w:p>
-    <w:p>
-      <w:pPr>
-        <w:spacing w:after="0" w:line="360" w:lineRule="auto"/>
-        <w:ind w:firstLine="720"/>
-        <w:jc w:val="center"/>
-        <w:rPr>
-          <w:rFonts w:ascii="Arial" w:hAnsi="Arial" w:cs="Arial"/>
-        </w:rPr>
-      </w:pPr>
-      <w:r>
-        <w:rPr>
-          <w:rFonts w:ascii="Arial" w:hAnsi="Arial" w:cs="Arial"/>
-        </w:rPr>
-        <w:t xml:space="preserve">Figure 2: Simulation of Data Memory NOTE: The radix is </w:t>
-      </w:r>
-      <w:r>
-        <w:rPr>
-          <w:rFonts w:ascii="Arial" w:hAnsi="Arial" w:cs="Arial"/>
-          <w:b/>
-          <w:bCs/>
-        </w:rPr>
-        <w:t xml:space="preserve">Hexadecimal </w:t>
-      </w:r>
-      <w:r>
-        <w:rPr>
-          <w:rFonts w:ascii="Arial" w:hAnsi="Arial" w:cs="Arial"/>
-        </w:rPr>
-        <w:t>in simulation</w:t>
-      </w:r>
-      <w:r>
-        <w:rPr>
-          <w:rFonts w:ascii="Arial" w:hAnsi="Arial" w:cs="Arial"/>
-        </w:rPr>
-        <w:t>.</w:t>
-      </w:r>
-    </w:p>
-    <w:p>
-      <w:pPr>
-        <w:spacing w:after="0"/>
-        <w:ind w:firstLine="720"/>
-        <w:jc w:val="both"/>
-        <w:rPr>
-          <w:rFonts w:ascii="Arial" w:hAnsi="Arial" w:cs="Arial"/>
-          <w:sz w:val="24"/>
-          <w:szCs w:val="24"/>
-        </w:rPr>
-      </w:pPr>
-      <w:r>
-        <w:rPr>
-          <w:rFonts w:ascii="Arial" w:hAnsi="Arial" w:cs="Arial"/>
-          <w:sz w:val="24"/>
-          <w:szCs w:val="24"/>
-        </w:rPr>
-        <w:t xml:space="preserve">From 0 </w:t>
-      </w:r>
-      <w:proofErr w:type="spellStart"/>
-      <w:r>
-        <w:rPr>
-          <w:rFonts w:ascii="Arial" w:hAnsi="Arial" w:cs="Arial"/>
-          <w:sz w:val="24"/>
-          <w:szCs w:val="24"/>
-        </w:rPr>
-        <w:t>ps</w:t>
-      </w:r>
-      <w:proofErr w:type="spellEnd"/>
-      <w:r>
-        <w:rPr>
-          <w:rFonts w:ascii="Arial" w:hAnsi="Arial" w:cs="Arial"/>
-          <w:sz w:val="24"/>
-          <w:szCs w:val="24"/>
-        </w:rPr>
-        <w:t xml:space="preserve"> to 5</w:t>
-      </w:r>
-      <w:r>
-        <w:rPr>
-          <w:rFonts w:ascii="Arial" w:hAnsi="Arial" w:cs="Arial"/>
-          <w:sz w:val="24"/>
-          <w:szCs w:val="24"/>
-        </w:rPr>
-        <w:t>0</w:t>
-      </w:r>
-      <w:r>
-        <w:rPr>
-          <w:rFonts w:ascii="Arial" w:hAnsi="Arial" w:cs="Arial"/>
-          <w:sz w:val="24"/>
-          <w:szCs w:val="24"/>
-        </w:rPr>
-        <w:t xml:space="preserve">0 </w:t>
-      </w:r>
-      <w:proofErr w:type="spellStart"/>
-      <w:r>
-        <w:rPr>
-          <w:rFonts w:ascii="Arial" w:hAnsi="Arial" w:cs="Arial"/>
-          <w:sz w:val="24"/>
-          <w:szCs w:val="24"/>
-        </w:rPr>
-        <w:t>ps</w:t>
-      </w:r>
-      <w:proofErr w:type="spellEnd"/>
-      <w:r>
-        <w:rPr>
-          <w:rFonts w:ascii="Arial" w:hAnsi="Arial" w:cs="Arial"/>
-          <w:sz w:val="24"/>
-          <w:szCs w:val="24"/>
-        </w:rPr>
-        <w:t xml:space="preserve"> the Data memory is reading 5 </w:t>
-      </w:r>
-      <w:r>
-        <w:rPr>
-          <w:rFonts w:ascii="Arial" w:hAnsi="Arial" w:cs="Arial"/>
-          <w:sz w:val="24"/>
-          <w:szCs w:val="24"/>
-        </w:rPr>
-        <w:t>integers from the .</w:t>
-      </w:r>
-      <w:proofErr w:type="spellStart"/>
-      <w:r>
-        <w:rPr>
-          <w:rFonts w:ascii="Arial" w:hAnsi="Arial" w:cs="Arial"/>
-          <w:sz w:val="24"/>
-          <w:szCs w:val="24"/>
-        </w:rPr>
-        <w:t>mif</w:t>
-      </w:r>
-      <w:proofErr w:type="spellEnd"/>
-      <w:r>
-        <w:rPr>
-          <w:rFonts w:ascii="Arial" w:hAnsi="Arial" w:cs="Arial"/>
-          <w:sz w:val="24"/>
-          <w:szCs w:val="24"/>
-        </w:rPr>
-        <w:t xml:space="preserve"> file from addresses 0 to 4.</w:t>
-      </w:r>
-      <w:r>
-        <w:rPr>
-          <w:rFonts w:ascii="Arial" w:hAnsi="Arial" w:cs="Arial"/>
-          <w:sz w:val="24"/>
-          <w:szCs w:val="24"/>
-        </w:rPr>
-        <w:t xml:space="preserve"> </w:t>
-      </w:r>
-      <w:r>
-        <w:rPr>
-          <w:rFonts w:ascii="Arial" w:hAnsi="Arial" w:cs="Arial"/>
-          <w:sz w:val="24"/>
-          <w:szCs w:val="24"/>
-        </w:rPr>
-        <w:t>From 5</w:t>
-      </w:r>
-      <w:r>
-        <w:rPr>
-          <w:rFonts w:ascii="Arial" w:hAnsi="Arial" w:cs="Arial"/>
-          <w:sz w:val="24"/>
-          <w:szCs w:val="24"/>
-        </w:rPr>
-        <w:t>0</w:t>
-      </w:r>
-      <w:r>
-        <w:rPr>
-          <w:rFonts w:ascii="Arial" w:hAnsi="Arial" w:cs="Arial"/>
-          <w:sz w:val="24"/>
-          <w:szCs w:val="24"/>
-        </w:rPr>
-        <w:t xml:space="preserve">0 </w:t>
-      </w:r>
-      <w:proofErr w:type="spellStart"/>
-      <w:r>
-        <w:rPr>
-          <w:rFonts w:ascii="Arial" w:hAnsi="Arial" w:cs="Arial"/>
-          <w:sz w:val="24"/>
-          <w:szCs w:val="24"/>
-        </w:rPr>
-        <w:t>ps</w:t>
-      </w:r>
-      <w:proofErr w:type="spellEnd"/>
-      <w:r>
-        <w:rPr>
-          <w:rFonts w:ascii="Arial" w:hAnsi="Arial" w:cs="Arial"/>
-          <w:sz w:val="24"/>
-          <w:szCs w:val="24"/>
-        </w:rPr>
-        <w:t xml:space="preserve"> to 1</w:t>
-      </w:r>
-      <w:r>
-        <w:rPr>
-          <w:rFonts w:ascii="Arial" w:hAnsi="Arial" w:cs="Arial"/>
-          <w:sz w:val="24"/>
-          <w:szCs w:val="24"/>
-        </w:rPr>
-        <w:t>0</w:t>
-      </w:r>
-      <w:r>
-        <w:rPr>
-          <w:rFonts w:ascii="Arial" w:hAnsi="Arial" w:cs="Arial"/>
-          <w:sz w:val="24"/>
-          <w:szCs w:val="24"/>
-        </w:rPr>
-        <w:t>0</w:t>
-      </w:r>
-      <w:r>
-        <w:rPr>
-          <w:rFonts w:ascii="Arial" w:hAnsi="Arial" w:cs="Arial"/>
-          <w:sz w:val="24"/>
-          <w:szCs w:val="24"/>
-        </w:rPr>
-        <w:t xml:space="preserve">0 </w:t>
-      </w:r>
-      <w:proofErr w:type="spellStart"/>
-      <w:r>
-        <w:rPr>
-          <w:rFonts w:ascii="Arial" w:hAnsi="Arial" w:cs="Arial"/>
-          <w:sz w:val="24"/>
-          <w:szCs w:val="24"/>
-        </w:rPr>
-        <w:t>ps</w:t>
-      </w:r>
-      <w:proofErr w:type="spellEnd"/>
-      <w:r>
-        <w:rPr>
-          <w:rFonts w:ascii="Arial" w:hAnsi="Arial" w:cs="Arial"/>
-          <w:sz w:val="24"/>
-          <w:szCs w:val="24"/>
-        </w:rPr>
-        <w:t xml:space="preserve"> the Data Memory is writing to SRAM memory by enabling wren=1 and using data as the input to write 5 different numbers to SRAM memory.</w:t>
-      </w:r>
-      <w:r>
-        <w:rPr>
-          <w:rFonts w:ascii="Arial" w:hAnsi="Arial" w:cs="Arial"/>
-          <w:sz w:val="24"/>
-          <w:szCs w:val="24"/>
-        </w:rPr>
-        <w:t xml:space="preserve"> From 1</w:t>
-      </w:r>
-      <w:r>
-        <w:rPr>
-          <w:rFonts w:ascii="Arial" w:hAnsi="Arial" w:cs="Arial"/>
-          <w:sz w:val="24"/>
-          <w:szCs w:val="24"/>
-        </w:rPr>
-        <w:t>0</w:t>
-      </w:r>
-      <w:r>
-        <w:rPr>
-          <w:rFonts w:ascii="Arial" w:hAnsi="Arial" w:cs="Arial"/>
-          <w:sz w:val="24"/>
-          <w:szCs w:val="24"/>
-        </w:rPr>
-        <w:t>0</w:t>
-      </w:r>
-      <w:r>
-        <w:rPr>
-          <w:rFonts w:ascii="Arial" w:hAnsi="Arial" w:cs="Arial"/>
-          <w:sz w:val="24"/>
-          <w:szCs w:val="24"/>
-        </w:rPr>
-        <w:t xml:space="preserve">0 </w:t>
-      </w:r>
-      <w:proofErr w:type="spellStart"/>
-      <w:r>
-        <w:rPr>
-          <w:rFonts w:ascii="Arial" w:hAnsi="Arial" w:cs="Arial"/>
-          <w:sz w:val="24"/>
-          <w:szCs w:val="24"/>
-        </w:rPr>
-        <w:t>ps</w:t>
-      </w:r>
-      <w:proofErr w:type="spellEnd"/>
-      <w:r>
-        <w:rPr>
-          <w:rFonts w:ascii="Arial" w:hAnsi="Arial" w:cs="Arial"/>
-          <w:sz w:val="24"/>
-          <w:szCs w:val="24"/>
-        </w:rPr>
-        <w:t xml:space="preserve"> to 1600 </w:t>
-      </w:r>
-      <w:proofErr w:type="spellStart"/>
-      <w:r>
-        <w:rPr>
-          <w:rFonts w:ascii="Arial" w:hAnsi="Arial" w:cs="Arial"/>
-          <w:sz w:val="24"/>
-          <w:szCs w:val="24"/>
-        </w:rPr>
-        <w:t>ps</w:t>
-      </w:r>
-      <w:proofErr w:type="spellEnd"/>
-      <w:r>
-        <w:rPr>
-          <w:rFonts w:ascii="Arial" w:hAnsi="Arial" w:cs="Arial"/>
-          <w:sz w:val="24"/>
-          <w:szCs w:val="24"/>
-        </w:rPr>
-        <w:t xml:space="preserve"> the Data memory reads from the addresses 4 to 0 to make s</w:t>
-      </w:r>
-      <w:r>
-        <w:rPr>
-          <w:rFonts w:ascii="Arial" w:hAnsi="Arial" w:cs="Arial"/>
-          <w:sz w:val="24"/>
-          <w:szCs w:val="24"/>
-        </w:rPr>
-        <w:t>ure the 5 different numbers written to SRAM memory is written correctly.</w:t>
-      </w:r>
-    </w:p>
-    <w:p>
-      <w:pPr>
-        <w:spacing w:after="0"/>
-        <w:jc w:val="center"/>
-        <w:rPr>
-          <w:rFonts w:ascii="Arial" w:hAnsi="Arial" w:cs="Arial"/>
-          <w:sz w:val="24"/>
-          <w:szCs w:val="24"/>
-        </w:rPr>
-      </w:pPr>
-      <w:r>
-        <w:rPr>
-          <w:noProof/>
-        </w:rPr>
-        <w:lastRenderedPageBreak/>
-        <w:drawing>
-          <wp:anchor distT="0" distB="0" distL="114300" distR="114300" simplePos="0" relativeHeight="251660288" behindDoc="0" locked="0" layoutInCell="1" allowOverlap="1" wp14:anchorId="103CFFE8" wp14:editId="6DCD0458">
-            <wp:simplePos x="0" y="0"/>
-            <wp:positionH relativeFrom="column">
-              <wp:posOffset>188088</wp:posOffset>
-            </wp:positionH>
-            <wp:positionV relativeFrom="paragraph">
-              <wp:posOffset>3179590</wp:posOffset>
-            </wp:positionV>
-            <wp:extent cx="5943600" cy="3219450"/>
-            <wp:effectExtent l="0" t="0" r="0" b="0"/>
-            <wp:wrapTopAndBottom/>
-            <wp:docPr id="1" name="Picture 1" descr="Graphical user interface&#10;&#10;Description automatically generated"/>
-            <wp:cNvGraphicFramePr>
-              <a:graphicFrameLocks xmlns:a="http://schemas.openxmlformats.org/drawingml/2006/main" noChangeAspect="1"/>
-            </wp:cNvGraphicFramePr>
-            <a:graphic xmlns:a="http://schemas.openxmlformats.org/drawingml/2006/main">
-              <a:graphicData uri="http://schemas.openxmlformats.org/drawingml/2006/picture">
-                <pic:pic xmlns:pic="http://schemas.openxmlformats.org/drawingml/2006/picture">
-                  <pic:nvPicPr>
-                    <pic:cNvPr id="1" name="Picture 1" descr="Graphical user interface&#10;&#10;Description automatically generated"/>
                     <pic:cNvPicPr/>
                   </pic:nvPicPr>
                   <pic:blipFill>
@@ -1116,6 +786,264 @@
       </w:r>
       <w:r>
         <w:rPr>
+          <w:rFonts w:ascii="Arial" w:hAnsi="Arial" w:cs="Arial"/>
+          <w:sz w:val="24"/>
+          <w:szCs w:val="24"/>
+        </w:rPr>
+        <w:t>Figure 1: Simulation of Data Memory</w:t>
+      </w:r>
+      <w:r>
+        <w:rPr>
+          <w:rFonts w:ascii="Arial" w:hAnsi="Arial" w:cs="Arial"/>
+          <w:sz w:val="24"/>
+          <w:szCs w:val="24"/>
+        </w:rPr>
+        <w:t xml:space="preserve"> </w:t>
+      </w:r>
+    </w:p>
+    <w:p>
+      <w:pPr>
+        <w:spacing w:after="0" w:line="360" w:lineRule="auto"/>
+        <w:ind w:firstLine="720"/>
+        <w:jc w:val="center"/>
+        <w:rPr>
+          <w:rFonts w:ascii="Arial" w:hAnsi="Arial" w:cs="Arial"/>
+        </w:rPr>
+      </w:pPr>
+      <w:r>
+        <w:rPr>
+          <w:rFonts w:ascii="Arial" w:hAnsi="Arial" w:cs="Arial"/>
+        </w:rPr>
+        <w:t xml:space="preserve">Figure 2: Simulation of Data Memory NOTE: The radix is </w:t>
+      </w:r>
+      <w:r>
+        <w:rPr>
+          <w:rFonts w:ascii="Arial" w:hAnsi="Arial" w:cs="Arial"/>
+          <w:b/>
+          <w:bCs/>
+        </w:rPr>
+        <w:t xml:space="preserve">Hexadecimal </w:t>
+      </w:r>
+      <w:r>
+        <w:rPr>
+          <w:rFonts w:ascii="Arial" w:hAnsi="Arial" w:cs="Arial"/>
+        </w:rPr>
+        <w:t>in simulation</w:t>
+      </w:r>
+      <w:r>
+        <w:rPr>
+          <w:rFonts w:ascii="Arial" w:hAnsi="Arial" w:cs="Arial"/>
+        </w:rPr>
+        <w:t>.</w:t>
+      </w:r>
+    </w:p>
+    <w:p>
+      <w:pPr>
+        <w:spacing w:after="0"/>
+        <w:ind w:firstLine="720"/>
+        <w:jc w:val="both"/>
+        <w:rPr>
+          <w:rFonts w:ascii="Arial" w:hAnsi="Arial" w:cs="Arial"/>
+          <w:sz w:val="24"/>
+          <w:szCs w:val="24"/>
+        </w:rPr>
+      </w:pPr>
+      <w:r>
+        <w:rPr>
+          <w:rFonts w:ascii="Arial" w:hAnsi="Arial" w:cs="Arial"/>
+          <w:sz w:val="24"/>
+          <w:szCs w:val="24"/>
+        </w:rPr>
+        <w:t>From 0 ps to 5</w:t>
+      </w:r>
+      <w:r>
+        <w:rPr>
+          <w:rFonts w:ascii="Arial" w:hAnsi="Arial" w:cs="Arial"/>
+          <w:sz w:val="24"/>
+          <w:szCs w:val="24"/>
+        </w:rPr>
+        <w:t>0</w:t>
+      </w:r>
+      <w:r>
+        <w:rPr>
+          <w:rFonts w:ascii="Arial" w:hAnsi="Arial" w:cs="Arial"/>
+          <w:sz w:val="24"/>
+          <w:szCs w:val="24"/>
+        </w:rPr>
+        <w:t xml:space="preserve">0 ps the Data memory is reading 5 </w:t>
+      </w:r>
+      <w:r>
+        <w:rPr>
+          <w:rFonts w:ascii="Arial" w:hAnsi="Arial" w:cs="Arial"/>
+          <w:sz w:val="24"/>
+          <w:szCs w:val="24"/>
+        </w:rPr>
+        <w:t>integers from the .mif file from addresses 0 to 4.</w:t>
+      </w:r>
+      <w:r>
+        <w:rPr>
+          <w:rFonts w:ascii="Arial" w:hAnsi="Arial" w:cs="Arial"/>
+          <w:sz w:val="24"/>
+          <w:szCs w:val="24"/>
+        </w:rPr>
+        <w:t xml:space="preserve"> </w:t>
+      </w:r>
+      <w:r>
+        <w:rPr>
+          <w:rFonts w:ascii="Arial" w:hAnsi="Arial" w:cs="Arial"/>
+          <w:sz w:val="24"/>
+          <w:szCs w:val="24"/>
+        </w:rPr>
+        <w:t>From 5</w:t>
+      </w:r>
+      <w:r>
+        <w:rPr>
+          <w:rFonts w:ascii="Arial" w:hAnsi="Arial" w:cs="Arial"/>
+          <w:sz w:val="24"/>
+          <w:szCs w:val="24"/>
+        </w:rPr>
+        <w:t>0</w:t>
+      </w:r>
+      <w:r>
+        <w:rPr>
+          <w:rFonts w:ascii="Arial" w:hAnsi="Arial" w:cs="Arial"/>
+          <w:sz w:val="24"/>
+          <w:szCs w:val="24"/>
+        </w:rPr>
+        <w:t>0 ps to 1</w:t>
+      </w:r>
+      <w:r>
+        <w:rPr>
+          <w:rFonts w:ascii="Arial" w:hAnsi="Arial" w:cs="Arial"/>
+          <w:sz w:val="24"/>
+          <w:szCs w:val="24"/>
+        </w:rPr>
+        <w:t>0</w:t>
+      </w:r>
+      <w:r>
+        <w:rPr>
+          <w:rFonts w:ascii="Arial" w:hAnsi="Arial" w:cs="Arial"/>
+          <w:sz w:val="24"/>
+          <w:szCs w:val="24"/>
+        </w:rPr>
+        <w:t>0</w:t>
+      </w:r>
+      <w:r>
+        <w:rPr>
+          <w:rFonts w:ascii="Arial" w:hAnsi="Arial" w:cs="Arial"/>
+          <w:sz w:val="24"/>
+          <w:szCs w:val="24"/>
+        </w:rPr>
+        <w:t>0 ps the Data Memory is writing to SRAM memory by enabling wren=1 and using data as the input to write 5 different numbers to SRAM memory.</w:t>
+      </w:r>
+      <w:r>
+        <w:rPr>
+          <w:rFonts w:ascii="Arial" w:hAnsi="Arial" w:cs="Arial"/>
+          <w:sz w:val="24"/>
+          <w:szCs w:val="24"/>
+        </w:rPr>
+        <w:t xml:space="preserve"> From 1</w:t>
+      </w:r>
+      <w:r>
+        <w:rPr>
+          <w:rFonts w:ascii="Arial" w:hAnsi="Arial" w:cs="Arial"/>
+          <w:sz w:val="24"/>
+          <w:szCs w:val="24"/>
+        </w:rPr>
+        <w:t>0</w:t>
+      </w:r>
+      <w:r>
+        <w:rPr>
+          <w:rFonts w:ascii="Arial" w:hAnsi="Arial" w:cs="Arial"/>
+          <w:sz w:val="24"/>
+          <w:szCs w:val="24"/>
+        </w:rPr>
+        <w:t>0</w:t>
+      </w:r>
+      <w:r>
+        <w:rPr>
+          <w:rFonts w:ascii="Arial" w:hAnsi="Arial" w:cs="Arial"/>
+          <w:sz w:val="24"/>
+          <w:szCs w:val="24"/>
+        </w:rPr>
+        <w:t>0 ps to 1600 ps the Data memory reads from the addresses 4 to 0 to make s</w:t>
+      </w:r>
+      <w:r>
+        <w:rPr>
+          <w:rFonts w:ascii="Arial" w:hAnsi="Arial" w:cs="Arial"/>
+          <w:sz w:val="24"/>
+          <w:szCs w:val="24"/>
+        </w:rPr>
+        <w:t>ure the 5 different numbers written to SRAM memory is written correctly.</w:t>
+      </w:r>
+    </w:p>
+    <w:p>
+      <w:pPr>
+        <w:spacing w:after="0"/>
+        <w:jc w:val="center"/>
+        <w:rPr>
+          <w:rFonts w:ascii="Arial" w:hAnsi="Arial" w:cs="Arial"/>
+          <w:sz w:val="24"/>
+          <w:szCs w:val="24"/>
+        </w:rPr>
+      </w:pPr>
+      <w:r>
+        <w:rPr>
+          <w:noProof/>
+        </w:rPr>
+        <w:lastRenderedPageBreak/>
+        <w:drawing>
+          <wp:anchor distT="0" distB="0" distL="114300" distR="114300" simplePos="0" relativeHeight="251660288" behindDoc="0" locked="0" layoutInCell="1" allowOverlap="1" wp14:anchorId="103CFFE8" wp14:editId="6DCD0458">
+            <wp:simplePos x="0" y="0"/>
+            <wp:positionH relativeFrom="column">
+              <wp:posOffset>188088</wp:posOffset>
+            </wp:positionH>
+            <wp:positionV relativeFrom="paragraph">
+              <wp:posOffset>3179590</wp:posOffset>
+            </wp:positionV>
+            <wp:extent cx="5943600" cy="3219450"/>
+            <wp:effectExtent l="0" t="0" r="0" b="0"/>
+            <wp:wrapTopAndBottom/>
+            <wp:docPr id="1" name="Picture 1" descr="Graphical user interface&#10;&#10;Description automatically generated"/>
+            <wp:cNvGraphicFramePr>
+              <a:graphicFrameLocks xmlns:a="http://schemas.openxmlformats.org/drawingml/2006/main" noChangeAspect="1"/>
+            </wp:cNvGraphicFramePr>
+            <a:graphic xmlns:a="http://schemas.openxmlformats.org/drawingml/2006/main">
+              <a:graphicData uri="http://schemas.openxmlformats.org/drawingml/2006/picture">
+                <pic:pic xmlns:pic="http://schemas.openxmlformats.org/drawingml/2006/picture">
+                  <pic:nvPicPr>
+                    <pic:cNvPr id="1" name="Picture 1" descr="Graphical user interface&#10;&#10;Description automatically generated"/>
+                    <pic:cNvPicPr/>
+                  </pic:nvPicPr>
+                  <pic:blipFill>
+                    <a:blip r:embed="rId11" cstate="print">
+                      <a:extLst>
+                        <a:ext uri="{28A0092B-C50C-407E-A947-70E740481C1C}">
+                          <a14:useLocalDpi xmlns:a14="http://schemas.microsoft.com/office/drawing/2010/main" val="0"/>
+                        </a:ext>
+                      </a:extLst>
+                    </a:blip>
+                    <a:stretch>
+                      <a:fillRect/>
+                    </a:stretch>
+                  </pic:blipFill>
+                  <pic:spPr>
+                    <a:xfrm>
+                      <a:off x="0" y="0"/>
+                      <a:ext cx="5943600" cy="3219450"/>
+                    </a:xfrm>
+                    <a:prstGeom prst="rect">
+                      <a:avLst/>
+                    </a:prstGeom>
+                  </pic:spPr>
+                </pic:pic>
+              </a:graphicData>
+            </a:graphic>
+          </wp:anchor>
+        </w:drawing>
+      </w:r>
+      <w:r>
+        <w:rPr>
           <w:noProof/>
         </w:rPr>
         <w:drawing>
@@ -1142,7 +1070,7 @@
                     <pic:cNvPicPr/>
                   </pic:nvPicPr>
                   <pic:blipFill>
-                    <a:blip r:embed="rId11" cstate="print">
+                    <a:blip r:embed="rId12" cstate="print">
                       <a:extLst>
                         <a:ext uri="{28A0092B-C50C-407E-A947-70E740481C1C}">
                           <a14:useLocalDpi xmlns:a14="http://schemas.microsoft.com/office/drawing/2010/main" val="0"/>
@@ -1263,25 +1191,7 @@
           <w:sz w:val="24"/>
           <w:szCs w:val="24"/>
         </w:rPr>
-        <w:t xml:space="preserve">From 0 </w:t>
-      </w:r>
-      <w:proofErr w:type="spellStart"/>
-      <w:r>
-        <w:rPr>
-          <w:rFonts w:ascii="Arial" w:hAnsi="Arial" w:cs="Arial"/>
-          <w:sz w:val="24"/>
-          <w:szCs w:val="24"/>
-        </w:rPr>
-        <w:t>ps</w:t>
-      </w:r>
-      <w:proofErr w:type="spellEnd"/>
-      <w:r>
-        <w:rPr>
-          <w:rFonts w:ascii="Arial" w:hAnsi="Arial" w:cs="Arial"/>
-          <w:sz w:val="24"/>
-          <w:szCs w:val="24"/>
-        </w:rPr>
-        <w:t xml:space="preserve"> to 5</w:t>
+        <w:t>From 0 ps to 5</w:t>
       </w:r>
       <w:r>
         <w:rPr>
@@ -1297,25 +1207,7 @@
           <w:sz w:val="24"/>
           <w:szCs w:val="24"/>
         </w:rPr>
-        <w:t xml:space="preserve">0 </w:t>
-      </w:r>
-      <w:proofErr w:type="spellStart"/>
-      <w:r>
-        <w:rPr>
-          <w:rFonts w:ascii="Arial" w:hAnsi="Arial" w:cs="Arial"/>
-          <w:sz w:val="24"/>
-          <w:szCs w:val="24"/>
-        </w:rPr>
-        <w:t>ps</w:t>
-      </w:r>
-      <w:proofErr w:type="spellEnd"/>
-      <w:r>
-        <w:rPr>
-          <w:rFonts w:ascii="Arial" w:hAnsi="Arial" w:cs="Arial"/>
-          <w:sz w:val="24"/>
-          <w:szCs w:val="24"/>
-        </w:rPr>
-        <w:t xml:space="preserve"> the </w:t>
+        <w:t xml:space="preserve">0 ps the </w:t>
       </w:r>
       <w:r>
         <w:rPr>
@@ -1427,25 +1319,7 @@
           <w:sz w:val="24"/>
           <w:szCs w:val="24"/>
         </w:rPr>
-        <w:t xml:space="preserve">0 </w:t>
-      </w:r>
-      <w:proofErr w:type="spellStart"/>
-      <w:r>
-        <w:rPr>
-          <w:rFonts w:ascii="Arial" w:hAnsi="Arial" w:cs="Arial"/>
-          <w:sz w:val="24"/>
-          <w:szCs w:val="24"/>
-        </w:rPr>
-        <w:t>ps</w:t>
-      </w:r>
-      <w:proofErr w:type="spellEnd"/>
-      <w:r>
-        <w:rPr>
-          <w:rFonts w:ascii="Arial" w:hAnsi="Arial" w:cs="Arial"/>
-          <w:sz w:val="24"/>
-          <w:szCs w:val="24"/>
-        </w:rPr>
-        <w:t xml:space="preserve"> to</w:t>
+        <w:t>0 ps to</w:t>
       </w:r>
       <w:r>
         <w:rPr>
@@ -1485,25 +1359,7 @@
           <w:sz w:val="24"/>
           <w:szCs w:val="24"/>
         </w:rPr>
-        <w:t xml:space="preserve">0 </w:t>
-      </w:r>
-      <w:proofErr w:type="spellStart"/>
-      <w:r>
-        <w:rPr>
-          <w:rFonts w:ascii="Arial" w:hAnsi="Arial" w:cs="Arial"/>
-          <w:sz w:val="24"/>
-          <w:szCs w:val="24"/>
-        </w:rPr>
-        <w:t>ps</w:t>
-      </w:r>
-      <w:proofErr w:type="spellEnd"/>
-      <w:r>
-        <w:rPr>
-          <w:rFonts w:ascii="Arial" w:hAnsi="Arial" w:cs="Arial"/>
-          <w:sz w:val="24"/>
-          <w:szCs w:val="24"/>
-        </w:rPr>
-        <w:t xml:space="preserve"> the </w:t>
+        <w:t xml:space="preserve">0 ps the </w:t>
       </w:r>
       <w:r>
         <w:rPr>
@@ -1535,43 +1391,7 @@
           <w:sz w:val="24"/>
           <w:szCs w:val="24"/>
         </w:rPr>
-        <w:t xml:space="preserve"> </w:t>
-      </w:r>
-      <w:proofErr w:type="spellStart"/>
-      <w:r>
-        <w:rPr>
-          <w:rFonts w:ascii="Arial" w:hAnsi="Arial" w:cs="Arial"/>
-          <w:sz w:val="24"/>
-          <w:szCs w:val="24"/>
-        </w:rPr>
-        <w:t>ps</w:t>
-      </w:r>
-      <w:proofErr w:type="spellEnd"/>
-      <w:r>
-        <w:rPr>
-          <w:rFonts w:ascii="Arial" w:hAnsi="Arial" w:cs="Arial"/>
-          <w:sz w:val="24"/>
-          <w:szCs w:val="24"/>
-        </w:rPr>
-        <w:t xml:space="preserve"> to 1600 </w:t>
-      </w:r>
-      <w:proofErr w:type="spellStart"/>
-      <w:r>
-        <w:rPr>
-          <w:rFonts w:ascii="Arial" w:hAnsi="Arial" w:cs="Arial"/>
-          <w:sz w:val="24"/>
-          <w:szCs w:val="24"/>
-        </w:rPr>
-        <w:t>ps</w:t>
-      </w:r>
-      <w:proofErr w:type="spellEnd"/>
-      <w:r>
-        <w:rPr>
-          <w:rFonts w:ascii="Arial" w:hAnsi="Arial" w:cs="Arial"/>
-          <w:sz w:val="24"/>
-          <w:szCs w:val="24"/>
-        </w:rPr>
-        <w:t xml:space="preserve"> the </w:t>
+        <w:t xml:space="preserve"> ps to 1600 ps the </w:t>
       </w:r>
       <w:r>
         <w:rPr>
@@ -1641,7 +1461,7 @@
       </w:pPr>
     </w:p>
     <w:sectPr>
-      <w:headerReference w:type="default" r:id="rId12"/>
+      <w:headerReference w:type="default" r:id="rId13"/>
       <w:pgSz w:w="12240" w:h="15840"/>
       <w:pgMar w:top="1440" w:right="1440" w:bottom="1440" w:left="1440" w:header="720" w:footer="720" w:gutter="0"/>
       <w:cols w:space="720"/>

</xml_diff>